<commit_message>
iniii Skenario Use Casenya nyuu
</commit_message>
<xml_diff>
--- a/UseCase_Prak3.docx
+++ b/UseCase_Prak3.docx
@@ -10,252 +10,8 @@
           <w:sz w:val="28"/>
         </w:rPr>
       </w:pPr>
-    </w:p>
-    <w:p>
-      <w:pPr>
-        <w:spacing w:line="360" w:lineRule="auto"/>
-        <w:rPr>
-          <w:b/>
-          <w:sz w:val="28"/>
-        </w:rPr>
-      </w:pPr>
       <w:bookmarkStart w:id="0" w:name="_GoBack"/>
       <w:bookmarkEnd w:id="0"/>
-      <w:r>
-        <w:rPr>
-          <w:b/>
-          <w:noProof/>
-          <w:sz w:val="28"/>
-          <w:lang w:eastAsia="id-ID"/>
-        </w:rPr>
-        <w:drawing>
-          <wp:anchor distT="0" distB="0" distL="114300" distR="114300" simplePos="0" relativeHeight="251658240" behindDoc="0" locked="0" layoutInCell="1" allowOverlap="1" wp14:anchorId="61E10E30" wp14:editId="11EA4240">
-            <wp:simplePos x="0" y="0"/>
-            <wp:positionH relativeFrom="column">
-              <wp:posOffset>276328</wp:posOffset>
-            </wp:positionH>
-            <wp:positionV relativeFrom="paragraph">
-              <wp:posOffset>386715</wp:posOffset>
-            </wp:positionV>
-            <wp:extent cx="5550195" cy="2932338"/>
-            <wp:effectExtent l="0" t="0" r="0" b="1905"/>
-            <wp:wrapNone/>
-            <wp:docPr id="1" name="Picture 1" descr="D:\KULIAH\SEMESTER 5\Prak RPLL a Rian\10677061_887904914561246_1368779093_o.jpg"/>
-            <wp:cNvGraphicFramePr>
-              <a:graphicFrameLocks xmlns:a="http://schemas.openxmlformats.org/drawingml/2006/main" noChangeAspect="1"/>
-            </wp:cNvGraphicFramePr>
-            <a:graphic xmlns:a="http://schemas.openxmlformats.org/drawingml/2006/main">
-              <a:graphicData uri="http://schemas.openxmlformats.org/drawingml/2006/picture">
-                <pic:pic xmlns:pic="http://schemas.openxmlformats.org/drawingml/2006/picture">
-                  <pic:nvPicPr>
-                    <pic:cNvPr id="0" name="Picture 1" descr="D:\KULIAH\SEMESTER 5\Prak RPLL a Rian\10677061_887904914561246_1368779093_o.jpg"/>
-                    <pic:cNvPicPr>
-                      <a:picLocks noChangeAspect="1" noChangeArrowheads="1"/>
-                    </pic:cNvPicPr>
-                  </pic:nvPicPr>
-                  <pic:blipFill rotWithShape="1">
-                    <a:blip r:embed="rId7">
-                      <a:extLst>
-                        <a:ext uri="{28A0092B-C50C-407E-A947-70E740481C1C}">
-                          <a14:useLocalDpi xmlns:a14="http://schemas.microsoft.com/office/drawing/2010/main" val="0"/>
-                        </a:ext>
-                      </a:extLst>
-                    </a:blip>
-                    <a:srcRect l="16614"/>
-                    <a:stretch/>
-                  </pic:blipFill>
-                  <pic:spPr bwMode="auto">
-                    <a:xfrm>
-                      <a:off x="0" y="0"/>
-                      <a:ext cx="5550195" cy="2932338"/>
-                    </a:xfrm>
-                    <a:prstGeom prst="rect">
-                      <a:avLst/>
-                    </a:prstGeom>
-                    <a:noFill/>
-                    <a:ln>
-                      <a:noFill/>
-                    </a:ln>
-                    <a:extLst>
-                      <a:ext uri="{53640926-AAD7-44D8-BBD7-CCE9431645EC}">
-                        <a14:shadowObscured xmlns:a14="http://schemas.microsoft.com/office/drawing/2010/main"/>
-                      </a:ext>
-                    </a:extLst>
-                  </pic:spPr>
-                </pic:pic>
-              </a:graphicData>
-            </a:graphic>
-            <wp14:sizeRelH relativeFrom="page">
-              <wp14:pctWidth>0</wp14:pctWidth>
-            </wp14:sizeRelH>
-            <wp14:sizeRelV relativeFrom="page">
-              <wp14:pctHeight>0</wp14:pctHeight>
-            </wp14:sizeRelV>
-          </wp:anchor>
-        </w:drawing>
-      </w:r>
-    </w:p>
-    <w:p>
-      <w:pPr>
-        <w:spacing w:line="360" w:lineRule="auto"/>
-        <w:rPr>
-          <w:b/>
-          <w:sz w:val="28"/>
-        </w:rPr>
-      </w:pPr>
-    </w:p>
-    <w:p>
-      <w:pPr>
-        <w:spacing w:line="360" w:lineRule="auto"/>
-        <w:rPr>
-          <w:b/>
-          <w:sz w:val="28"/>
-        </w:rPr>
-      </w:pPr>
-    </w:p>
-    <w:p>
-      <w:pPr>
-        <w:spacing w:line="360" w:lineRule="auto"/>
-        <w:rPr>
-          <w:b/>
-          <w:sz w:val="28"/>
-        </w:rPr>
-      </w:pPr>
-    </w:p>
-    <w:p>
-      <w:pPr>
-        <w:spacing w:line="360" w:lineRule="auto"/>
-        <w:rPr>
-          <w:b/>
-          <w:sz w:val="28"/>
-        </w:rPr>
-      </w:pPr>
-    </w:p>
-    <w:p>
-      <w:pPr>
-        <w:spacing w:line="360" w:lineRule="auto"/>
-        <w:rPr>
-          <w:b/>
-          <w:sz w:val="28"/>
-        </w:rPr>
-      </w:pPr>
-    </w:p>
-    <w:p>
-      <w:pPr>
-        <w:spacing w:line="360" w:lineRule="auto"/>
-        <w:rPr>
-          <w:b/>
-          <w:sz w:val="28"/>
-        </w:rPr>
-      </w:pPr>
-    </w:p>
-    <w:p>
-      <w:pPr>
-        <w:spacing w:line="360" w:lineRule="auto"/>
-        <w:rPr>
-          <w:b/>
-          <w:sz w:val="28"/>
-        </w:rPr>
-      </w:pPr>
-    </w:p>
-    <w:p>
-      <w:pPr>
-        <w:spacing w:line="360" w:lineRule="auto"/>
-        <w:rPr>
-          <w:b/>
-          <w:sz w:val="28"/>
-        </w:rPr>
-      </w:pPr>
-    </w:p>
-    <w:p>
-      <w:pPr>
-        <w:spacing w:line="360" w:lineRule="auto"/>
-        <w:rPr>
-          <w:b/>
-          <w:sz w:val="28"/>
-        </w:rPr>
-      </w:pPr>
-    </w:p>
-    <w:p>
-      <w:pPr>
-        <w:spacing w:line="360" w:lineRule="auto"/>
-        <w:rPr>
-          <w:b/>
-          <w:sz w:val="28"/>
-        </w:rPr>
-      </w:pPr>
-    </w:p>
-    <w:p>
-      <w:pPr>
-        <w:spacing w:line="360" w:lineRule="auto"/>
-        <w:rPr>
-          <w:b/>
-          <w:sz w:val="28"/>
-        </w:rPr>
-      </w:pPr>
-    </w:p>
-    <w:p>
-      <w:pPr>
-        <w:spacing w:line="360" w:lineRule="auto"/>
-        <w:rPr>
-          <w:b/>
-          <w:sz w:val="28"/>
-        </w:rPr>
-      </w:pPr>
-    </w:p>
-    <w:p>
-      <w:pPr>
-        <w:spacing w:line="360" w:lineRule="auto"/>
-        <w:rPr>
-          <w:b/>
-          <w:sz w:val="28"/>
-        </w:rPr>
-      </w:pPr>
-    </w:p>
-    <w:p>
-      <w:pPr>
-        <w:spacing w:line="360" w:lineRule="auto"/>
-        <w:rPr>
-          <w:b/>
-          <w:sz w:val="28"/>
-        </w:rPr>
-      </w:pPr>
-    </w:p>
-    <w:p>
-      <w:pPr>
-        <w:spacing w:line="360" w:lineRule="auto"/>
-        <w:rPr>
-          <w:b/>
-          <w:sz w:val="28"/>
-        </w:rPr>
-      </w:pPr>
-    </w:p>
-    <w:p>
-      <w:pPr>
-        <w:spacing w:line="360" w:lineRule="auto"/>
-        <w:rPr>
-          <w:b/>
-          <w:sz w:val="28"/>
-        </w:rPr>
-      </w:pPr>
-    </w:p>
-    <w:p>
-      <w:pPr>
-        <w:spacing w:line="360" w:lineRule="auto"/>
-        <w:rPr>
-          <w:b/>
-          <w:sz w:val="28"/>
-        </w:rPr>
-      </w:pPr>
-    </w:p>
-    <w:p>
-      <w:pPr>
-        <w:spacing w:line="360" w:lineRule="auto"/>
-        <w:rPr>
-          <w:b/>
-          <w:sz w:val="28"/>
-        </w:rPr>
-      </w:pPr>
     </w:p>
     <w:p>
       <w:pPr>
@@ -275,7 +31,6 @@
           <w:b/>
           <w:sz w:val="28"/>
         </w:rPr>
-        <w:lastRenderedPageBreak/>
         <w:t>Use Case Order Pizza</w:t>
       </w:r>
     </w:p>
@@ -1143,7 +898,6 @@
           <w:b/>
           <w:sz w:val="28"/>
         </w:rPr>
-        <w:lastRenderedPageBreak/>
         <w:t>Use Case Choose Size and Topping</w:t>
       </w:r>
     </w:p>
@@ -3519,7 +3273,6 @@
           <w:b/>
           <w:sz w:val="28"/>
         </w:rPr>
-        <w:lastRenderedPageBreak/>
         <w:t>5. Use Case Accept Bill</w:t>
       </w:r>
     </w:p>
@@ -7853,7 +7606,7 @@
 </file>
 
 <file path=customXml/itemProps1.xml><?xml version="1.0" encoding="utf-8"?>
-<ds:datastoreItem xmlns:ds="http://schemas.openxmlformats.org/officeDocument/2006/customXml" ds:itemID="{BACED8AB-C3DB-4607-AD79-C9B82490D5F9}">
+<ds:datastoreItem xmlns:ds="http://schemas.openxmlformats.org/officeDocument/2006/customXml" ds:itemID="{79902723-70A4-474C-951E-1F02D84DD735}">
   <ds:schemaRefs>
     <ds:schemaRef ds:uri="http://schemas.openxmlformats.org/officeDocument/2006/bibliography"/>
   </ds:schemaRefs>

</xml_diff>